<commit_message>
moved nav bar html to template file for nav bar directive
</commit_message>
<xml_diff>
--- a/doc/tutorials/ubuntu server/ubuntu.docx
+++ b/doc/tutorials/ubuntu server/ubuntu.docx
@@ -22,24 +22,44 @@
       <w:pPr>
         <w:spacing w:after="0"/>
       </w:pPr>
-      <w:r>
-        <w:t>Sudo apt-get install</w:t>
-      </w:r>
-    </w:p>
-    <w:p>
-      <w:pPr>
-        <w:spacing w:after="0"/>
-      </w:pPr>
+      <w:proofErr w:type="spellStart"/>
+      <w:r>
+        <w:t>Sudo</w:t>
+      </w:r>
+      <w:proofErr w:type="spellEnd"/>
+      <w:r>
+        <w:t xml:space="preserve"> apt-get install</w:t>
+      </w:r>
+    </w:p>
+    <w:p>
+      <w:pPr>
+        <w:spacing w:after="0"/>
+      </w:pPr>
+      <w:proofErr w:type="spellStart"/>
       <w:r>
         <w:t>Nodejs</w:t>
       </w:r>
-    </w:p>
-    <w:p>
-      <w:pPr>
-        <w:spacing w:after="0"/>
-      </w:pPr>
-      <w:r>
-        <w:t>sudo apt install nodejs-legacy</w:t>
+      <w:proofErr w:type="spellEnd"/>
+    </w:p>
+    <w:p>
+      <w:pPr>
+        <w:spacing w:after="0"/>
+      </w:pPr>
+      <w:proofErr w:type="spellStart"/>
+      <w:r>
+        <w:t>sudo</w:t>
+      </w:r>
+      <w:proofErr w:type="spellEnd"/>
+      <w:r>
+        <w:t xml:space="preserve"> apt install </w:t>
+      </w:r>
+      <w:proofErr w:type="spellStart"/>
+      <w:r>
+        <w:t>nodejs</w:t>
+      </w:r>
+      <w:proofErr w:type="spellEnd"/>
+      <w:r>
+        <w:t>-legacy</w:t>
       </w:r>
     </w:p>
     <w:p>
@@ -54,53 +74,135 @@
       <w:pPr>
         <w:spacing w:after="0"/>
       </w:pPr>
+      <w:proofErr w:type="spellStart"/>
       <w:r>
         <w:t>Git</w:t>
       </w:r>
-    </w:p>
-    <w:p>
-      <w:pPr>
-        <w:spacing w:after="0"/>
-      </w:pPr>
-    </w:p>
-    <w:p>
-      <w:pPr>
-        <w:spacing w:after="0"/>
-      </w:pPr>
-      <w:r>
-        <w:t>Git clone</w:t>
-      </w:r>
-    </w:p>
-    <w:p>
-      <w:pPr>
-        <w:spacing w:after="0"/>
-      </w:pPr>
-      <w:r>
-        <w:t>Sudo apt install npm</w:t>
-      </w:r>
-    </w:p>
-    <w:p>
-      <w:pPr>
-        <w:spacing w:after="0"/>
-      </w:pPr>
-      <w:r>
-        <w:t>Npm inpm install bower -g</w:t>
-      </w:r>
-    </w:p>
-    <w:p>
-      <w:pPr>
-        <w:spacing w:after="0"/>
-      </w:pPr>
-      <w:r>
-        <w:t xml:space="preserve">Npm inpm install </w:t>
-      </w:r>
-      <w:r>
-        <w:t>grunt</w:t>
+      <w:proofErr w:type="spellEnd"/>
+    </w:p>
+    <w:p>
+      <w:pPr>
+        <w:spacing w:after="0"/>
+      </w:pPr>
+    </w:p>
+    <w:p>
+      <w:pPr>
+        <w:spacing w:after="0"/>
+      </w:pPr>
+      <w:proofErr w:type="spellStart"/>
+      <w:r>
+        <w:t>Git</w:t>
+      </w:r>
+      <w:proofErr w:type="spellEnd"/>
+      <w:r>
+        <w:t xml:space="preserve"> clone</w:t>
+      </w:r>
+    </w:p>
+    <w:p>
+      <w:pPr>
+        <w:spacing w:after="0"/>
+      </w:pPr>
+      <w:proofErr w:type="spellStart"/>
+      <w:r>
+        <w:t>Sudo</w:t>
+      </w:r>
+      <w:proofErr w:type="spellEnd"/>
+      <w:r>
+        <w:t xml:space="preserve"> apt install </w:t>
+      </w:r>
+      <w:proofErr w:type="spellStart"/>
+      <w:r>
+        <w:t>npm</w:t>
+      </w:r>
+      <w:proofErr w:type="spellEnd"/>
+    </w:p>
+    <w:p>
+      <w:pPr>
+        <w:spacing w:after="0"/>
+      </w:pPr>
+      <w:r>
+        <w:t xml:space="preserve">Npm </w:t>
+      </w:r>
+      <w:proofErr w:type="spellStart"/>
+      <w:r>
+        <w:t>inpm</w:t>
+      </w:r>
+      <w:proofErr w:type="spellEnd"/>
+      <w:r>
+        <w:t xml:space="preserve"> install bower -g</w:t>
+      </w:r>
+    </w:p>
+    <w:p>
+      <w:pPr>
+        <w:spacing w:after="0"/>
+      </w:pPr>
+      <w:r>
+        <w:t xml:space="preserve">Npm </w:t>
+      </w:r>
+      <w:proofErr w:type="spellStart"/>
+      <w:r>
+        <w:t>inpm</w:t>
+      </w:r>
+      <w:proofErr w:type="spellEnd"/>
+      <w:r>
+        <w:t xml:space="preserve"> install grunt -g</w:t>
+      </w:r>
+    </w:p>
+    <w:p>
+      <w:pPr>
+        <w:spacing w:after="0"/>
+      </w:pPr>
+    </w:p>
+    <w:p>
+      <w:pPr>
+        <w:spacing w:after="0"/>
+      </w:pPr>
+      <w:r>
+        <w:t xml:space="preserve">Port forwarding and opening </w:t>
+      </w:r>
+    </w:p>
+    <w:p>
+      <w:pPr>
+        <w:spacing w:after="0"/>
+      </w:pPr>
+      <w:hyperlink r:id="rId4" w:history="1">
+        <w:r>
+          <w:rPr>
+            <w:rStyle w:val="Hyperlink"/>
+          </w:rPr>
+          <w:t>http://www.lauradhamilton.com/how-to-set-up-a-nodejs-web-server-on-amazon-ec2</w:t>
+        </w:r>
+      </w:hyperlink>
+    </w:p>
+    <w:p>
+      <w:pPr>
+        <w:spacing w:after="0"/>
+      </w:pPr>
+    </w:p>
+    <w:p>
+      <w:pPr>
+        <w:spacing w:after="0"/>
+      </w:pPr>
+    </w:p>
+    <w:p>
+      <w:r>
+        <w:br w:type="page"/>
       </w:r>
       <w:bookmarkStart w:id="0" w:name="_GoBack"/>
       <w:bookmarkEnd w:id="0"/>
-      <w:r>
-        <w:t xml:space="preserve"> -g</w:t>
+    </w:p>
+    <w:p/>
+    <w:p>
+      <w:hyperlink r:id="rId5" w:history="1">
+        <w:r>
+          <w:rPr>
+            <w:rStyle w:val="Hyperlink"/>
+          </w:rPr>
+          <w:t>https://wiki.jenkins-ci.org/display/JENKINS/Installing+Jenkins+on+Ubuntu</w:t>
+        </w:r>
+      </w:hyperlink>
+      <w:r>
+        <w:t xml:space="preserve"> </w:t>
       </w:r>
     </w:p>
     <w:p>
@@ -241,6 +343,7 @@
     <w:lsdException w:name="HTML Sample" w:semiHidden="1" w:unhideWhenUsed="1"/>
     <w:lsdException w:name="HTML Typewriter" w:semiHidden="1" w:unhideWhenUsed="1"/>
     <w:lsdException w:name="HTML Variable" w:semiHidden="1" w:unhideWhenUsed="1"/>
+    <w:lsdException w:name="Normal Table" w:semiHidden="1" w:unhideWhenUsed="1"/>
     <w:lsdException w:name="annotation subject" w:semiHidden="1" w:unhideWhenUsed="1"/>
     <w:lsdException w:name="No List" w:semiHidden="1" w:unhideWhenUsed="1"/>
     <w:lsdException w:name="Outline List 1" w:semiHidden="1" w:unhideWhenUsed="1"/>
@@ -287,8 +390,10 @@
     <w:lsdException w:name="Table Subtle 2" w:semiHidden="1" w:unhideWhenUsed="1"/>
     <w:lsdException w:name="Table Web 1" w:semiHidden="1" w:unhideWhenUsed="1"/>
     <w:lsdException w:name="Table Web 2" w:semiHidden="1" w:unhideWhenUsed="1"/>
+    <w:lsdException w:name="Table Web 3" w:semiHidden="1" w:unhideWhenUsed="1"/>
     <w:lsdException w:name="Balloon Text" w:semiHidden="1" w:unhideWhenUsed="1"/>
     <w:lsdException w:name="Table Grid" w:uiPriority="39"/>
+    <w:lsdException w:name="Table Theme" w:semiHidden="1" w:unhideWhenUsed="1"/>
     <w:lsdException w:name="Placeholder Text" w:semiHidden="1"/>
     <w:lsdException w:name="No Spacing" w:uiPriority="1" w:qFormat="1"/>
     <w:lsdException w:name="Light Shading" w:uiPriority="60"/>
@@ -536,6 +641,17 @@
     <w:uiPriority w:val="99"/>
     <w:semiHidden/>
     <w:unhideWhenUsed/>
+  </w:style>
+  <w:style w:type="character" w:styleId="Hyperlink">
+    <w:name w:val="Hyperlink"/>
+    <w:basedOn w:val="DefaultParagraphFont"/>
+    <w:uiPriority w:val="99"/>
+    <w:unhideWhenUsed/>
+    <w:rsid w:val="001709BC"/>
+    <w:rPr>
+      <w:color w:val="0563C1" w:themeColor="hyperlink"/>
+      <w:u w:val="single"/>
+    </w:rPr>
   </w:style>
 </w:styles>
 </file>

</xml_diff>

<commit_message>
edited gitignore and working on build script
</commit_message>
<xml_diff>
--- a/doc/tutorials/ubuntu server/ubuntu.docx
+++ b/doc/tutorials/ubuntu server/ubuntu.docx
@@ -22,44 +22,24 @@
       <w:pPr>
         <w:spacing w:after="0"/>
       </w:pPr>
-      <w:proofErr w:type="spellStart"/>
-      <w:r>
-        <w:t>Sudo</w:t>
-      </w:r>
-      <w:proofErr w:type="spellEnd"/>
-      <w:r>
-        <w:t xml:space="preserve"> apt-get install</w:t>
-      </w:r>
-    </w:p>
-    <w:p>
-      <w:pPr>
-        <w:spacing w:after="0"/>
-      </w:pPr>
-      <w:proofErr w:type="spellStart"/>
+      <w:r>
+        <w:t>Sudo apt-get install</w:t>
+      </w:r>
+    </w:p>
+    <w:p>
+      <w:pPr>
+        <w:spacing w:after="0"/>
+      </w:pPr>
       <w:r>
         <w:t>Nodejs</w:t>
       </w:r>
-      <w:proofErr w:type="spellEnd"/>
-    </w:p>
-    <w:p>
-      <w:pPr>
-        <w:spacing w:after="0"/>
-      </w:pPr>
-      <w:proofErr w:type="spellStart"/>
-      <w:r>
-        <w:t>sudo</w:t>
-      </w:r>
-      <w:proofErr w:type="spellEnd"/>
-      <w:r>
-        <w:t xml:space="preserve"> apt install </w:t>
-      </w:r>
-      <w:proofErr w:type="spellStart"/>
-      <w:r>
-        <w:t>nodejs</w:t>
-      </w:r>
-      <w:proofErr w:type="spellEnd"/>
-      <w:r>
-        <w:t>-legacy</w:t>
+    </w:p>
+    <w:p>
+      <w:pPr>
+        <w:spacing w:after="0"/>
+      </w:pPr>
+      <w:r>
+        <w:t>sudo apt install nodejs-legacy</w:t>
       </w:r>
     </w:p>
     <w:p>
@@ -74,78 +54,45 @@
       <w:pPr>
         <w:spacing w:after="0"/>
       </w:pPr>
-      <w:proofErr w:type="spellStart"/>
       <w:r>
         <w:t>Git</w:t>
       </w:r>
-      <w:proofErr w:type="spellEnd"/>
-    </w:p>
-    <w:p>
-      <w:pPr>
-        <w:spacing w:after="0"/>
-      </w:pPr>
-    </w:p>
-    <w:p>
-      <w:pPr>
-        <w:spacing w:after="0"/>
-      </w:pPr>
-      <w:proofErr w:type="spellStart"/>
-      <w:r>
-        <w:t>Git</w:t>
-      </w:r>
-      <w:proofErr w:type="spellEnd"/>
-      <w:r>
-        <w:t xml:space="preserve"> clone</w:t>
-      </w:r>
-    </w:p>
-    <w:p>
-      <w:pPr>
-        <w:spacing w:after="0"/>
-      </w:pPr>
-      <w:proofErr w:type="spellStart"/>
-      <w:r>
-        <w:t>Sudo</w:t>
-      </w:r>
-      <w:proofErr w:type="spellEnd"/>
-      <w:r>
-        <w:t xml:space="preserve"> apt install </w:t>
-      </w:r>
-      <w:proofErr w:type="spellStart"/>
-      <w:r>
-        <w:t>npm</w:t>
-      </w:r>
-      <w:proofErr w:type="spellEnd"/>
-    </w:p>
-    <w:p>
-      <w:pPr>
-        <w:spacing w:after="0"/>
-      </w:pPr>
-      <w:r>
-        <w:t xml:space="preserve">Npm </w:t>
-      </w:r>
-      <w:proofErr w:type="spellStart"/>
-      <w:r>
-        <w:t>inpm</w:t>
-      </w:r>
-      <w:proofErr w:type="spellEnd"/>
-      <w:r>
-        <w:t xml:space="preserve"> install bower -g</w:t>
-      </w:r>
-    </w:p>
-    <w:p>
-      <w:pPr>
-        <w:spacing w:after="0"/>
-      </w:pPr>
-      <w:r>
-        <w:t xml:space="preserve">Npm </w:t>
-      </w:r>
-      <w:proofErr w:type="spellStart"/>
-      <w:r>
-        <w:t>inpm</w:t>
-      </w:r>
-      <w:proofErr w:type="spellEnd"/>
-      <w:r>
-        <w:t xml:space="preserve"> install grunt -g</w:t>
+    </w:p>
+    <w:p>
+      <w:pPr>
+        <w:spacing w:after="0"/>
+      </w:pPr>
+    </w:p>
+    <w:p>
+      <w:pPr>
+        <w:spacing w:after="0"/>
+      </w:pPr>
+      <w:r>
+        <w:t>Git clone</w:t>
+      </w:r>
+    </w:p>
+    <w:p>
+      <w:pPr>
+        <w:spacing w:after="0"/>
+      </w:pPr>
+      <w:r>
+        <w:t>Sudo apt install npm</w:t>
+      </w:r>
+    </w:p>
+    <w:p>
+      <w:pPr>
+        <w:spacing w:after="0"/>
+      </w:pPr>
+      <w:r>
+        <w:t>Npm inpm install bower -g</w:t>
+      </w:r>
+    </w:p>
+    <w:p>
+      <w:pPr>
+        <w:spacing w:after="0"/>
+      </w:pPr>
+      <w:r>
+        <w:t>Npm inpm install grunt -g</w:t>
       </w:r>
     </w:p>
     <w:p>
@@ -184,35 +131,56 @@
         <w:spacing w:after="0"/>
       </w:pPr>
     </w:p>
-    <w:bookmarkStart w:id="0" w:name="_GoBack"/>
-    <w:bookmarkEnd w:id="0"/>
-    <w:p>
-      <w:r>
-        <w:fldChar w:fldCharType="begin"/>
-      </w:r>
-      <w:r>
-        <w:instrText xml:space="preserve"> HYPERLINK "https://wiki.jenkins-ci.org/display/JENKINS/Installing+Jenkins+on+U</w:instrText>
-      </w:r>
-      <w:r>
-        <w:instrText xml:space="preserve">buntu" </w:instrText>
-      </w:r>
-      <w:r>
-        <w:fldChar w:fldCharType="separate"/>
-      </w:r>
-      <w:r>
-        <w:rPr>
-          <w:rStyle w:val="Hyperlink"/>
-        </w:rPr>
-        <w:t>https://wiki.jenkins-ci.org/display/JENKINS/Installing+Jenkins+on+Ubuntu</w:t>
-      </w:r>
-      <w:r>
-        <w:rPr>
-          <w:rStyle w:val="Hyperlink"/>
-        </w:rPr>
-        <w:fldChar w:fldCharType="end"/>
-      </w:r>
+    <w:p>
+      <w:hyperlink r:id="rId5" w:history="1">
+        <w:r>
+          <w:rPr>
+            <w:rStyle w:val="Hyperlink"/>
+          </w:rPr>
+          <w:t>https://wiki.jenkins-ci.org/display/JENKINS/Installing+Jenkins+on+Ubuntu</w:t>
+        </w:r>
+      </w:hyperlink>
       <w:r>
         <w:t xml:space="preserve"> </w:t>
+      </w:r>
+    </w:p>
+    <w:p>
+      <w:pPr>
+        <w:spacing w:after="0"/>
+      </w:pPr>
+    </w:p>
+    <w:p>
+      <w:pPr>
+        <w:spacing w:after="0"/>
+      </w:pPr>
+    </w:p>
+    <w:p>
+      <w:pPr>
+        <w:spacing w:after="0"/>
+      </w:pPr>
+      <w:hyperlink r:id="rId6" w:history="1">
+        <w:r>
+          <w:rPr>
+            <w:rStyle w:val="Hyperlink"/>
+          </w:rPr>
+          <w:t>https://github.com/foreverjs/forever</w:t>
+        </w:r>
+      </w:hyperlink>
+      <w:r>
+        <w:t xml:space="preserve"> </w:t>
+      </w:r>
+      <w:bookmarkStart w:id="0" w:name="_GoBack"/>
+      <w:bookmarkEnd w:id="0"/>
+    </w:p>
+    <w:p>
+      <w:pPr>
+        <w:spacing w:after="0"/>
+      </w:pPr>
+      <w:r>
+        <w:t>n</w:t>
+      </w:r>
+      <w:r>
+        <w:t>pm install forever -g</w:t>
       </w:r>
     </w:p>
     <w:p>

</xml_diff>

<commit_message>
added karma headless testing task
</commit_message>
<xml_diff>
--- a/doc/tutorials/ubuntu server/ubuntu.docx
+++ b/doc/tutorials/ubuntu server/ubuntu.docx
@@ -169,24 +169,53 @@
       <w:r>
         <w:t xml:space="preserve"> </w:t>
       </w:r>
+    </w:p>
+    <w:p>
+      <w:pPr>
+        <w:spacing w:after="0"/>
+      </w:pPr>
+      <w:r>
+        <w:t>n</w:t>
+      </w:r>
+      <w:r>
+        <w:t>pm install forever -g</w:t>
+      </w:r>
+    </w:p>
+    <w:p>
+      <w:pPr>
+        <w:spacing w:after="0"/>
+      </w:pPr>
+    </w:p>
+    <w:p>
+      <w:pPr>
+        <w:spacing w:after="0"/>
+      </w:pPr>
+    </w:p>
+    <w:p>
+      <w:pPr>
+        <w:spacing w:after="0"/>
+      </w:pPr>
+      <w:r>
+        <w:t>running out of memory in Jenkins make swap file to put memory into file and tehn read out of later</w:t>
+      </w:r>
+    </w:p>
+    <w:p>
+      <w:pPr>
+        <w:spacing w:after="0"/>
+      </w:pPr>
+      <w:hyperlink r:id="rId7" w:history="1">
+        <w:r>
+          <w:rPr>
+            <w:rStyle w:val="Hyperlink"/>
+          </w:rPr>
+          <w:t>https://www.digitalocean.com/community/tutorials/how-to-add-swap-on-ubuntu-14-04</w:t>
+        </w:r>
+      </w:hyperlink>
+      <w:r>
+        <w:t xml:space="preserve"> </w:t>
+      </w:r>
       <w:bookmarkStart w:id="0" w:name="_GoBack"/>
       <w:bookmarkEnd w:id="0"/>
-    </w:p>
-    <w:p>
-      <w:pPr>
-        <w:spacing w:after="0"/>
-      </w:pPr>
-      <w:r>
-        <w:t>n</w:t>
-      </w:r>
-      <w:r>
-        <w:t>pm install forever -g</w:t>
-      </w:r>
-    </w:p>
-    <w:p>
-      <w:pPr>
-        <w:spacing w:after="0"/>
-      </w:pPr>
     </w:p>
     <w:sectPr>
       <w:pgSz w:w="12240" w:h="15840"/>
@@ -631,6 +660,18 @@
       <w:u w:val="single"/>
     </w:rPr>
   </w:style>
+  <w:style w:type="character" w:styleId="FollowedHyperlink">
+    <w:name w:val="FollowedHyperlink"/>
+    <w:basedOn w:val="DefaultParagraphFont"/>
+    <w:uiPriority w:val="99"/>
+    <w:semiHidden/>
+    <w:unhideWhenUsed/>
+    <w:rsid w:val="00D03630"/>
+    <w:rPr>
+      <w:color w:val="954F72" w:themeColor="followedHyperlink"/>
+      <w:u w:val="single"/>
+    </w:rPr>
+  </w:style>
 </w:styles>
 </file>
 

</xml_diff>